<commit_message>
ajout pade devis et contact
</commit_message>
<xml_diff>
--- a/proje_descriptif.docx
+++ b/proje_descriptif.docx
@@ -159,7 +159,21 @@
         <w:rPr>
           <w:rFonts w:ascii="Cambria" w:hAnsi="Cambria"/>
         </w:rPr>
-        <w:t xml:space="preserve"> que y’ait aucune taille d’écran qui ne marche pas </w:t>
+        <w:t xml:space="preserve"> que y’ait </w:t>
+      </w:r>
+      <w:r>
+        <w:rPr>
+          <w:rFonts w:ascii="Cambria" w:hAnsi="Cambria"/>
+          <w:b/>
+          <w:bCs/>
+        </w:rPr>
+        <w:t>aucune taille d’écran</w:t>
+      </w:r>
+      <w:r>
+        <w:rPr>
+          <w:rFonts w:ascii="Cambria" w:hAnsi="Cambria"/>
+        </w:rPr>
+        <w:t xml:space="preserve"> qui ne marche pas </w:t>
       </w:r>
     </w:p>
     <w:p>
@@ -367,16 +381,61 @@
         <w:pStyle w:val="p1"/>
         <w:rPr>
           <w:rFonts w:ascii="Cambria" w:hAnsi="Cambria"/>
-        </w:rPr>
-      </w:pPr>
-      <w:r>
-        <w:rPr>
-          <w:rFonts w:ascii="Cambria" w:hAnsi="Cambria"/>
           <w:b/>
           <w:bCs/>
         </w:rPr>
-        <w:t xml:space="preserve">QUESTIONS : </w:t>
-      </w:r>
+      </w:pPr>
+      <w:r>
+        <w:rPr>
+          <w:rFonts w:ascii="Cambria" w:hAnsi="Cambria"/>
+          <w:b/>
+          <w:bCs/>
+        </w:rPr>
+        <w:t>QUESTIONS </w:t>
+      </w:r>
+      <w:r>
+        <w:rPr>
+          <w:rFonts w:ascii="Cambria" w:hAnsi="Cambria"/>
+          <w:b/>
+          <w:bCs/>
+        </w:rPr>
+        <w:t>/</w:t>
+      </w:r>
+      <w:proofErr w:type="gramStart"/>
+      <w:r>
+        <w:rPr>
+          <w:rFonts w:ascii="Cambria" w:hAnsi="Cambria"/>
+          <w:b/>
+          <w:bCs/>
+        </w:rPr>
+        <w:t>SUGGESTIONS</w:t>
+      </w:r>
+      <w:r>
+        <w:rPr>
+          <w:rFonts w:ascii="Cambria" w:hAnsi="Cambria"/>
+          <w:b/>
+          <w:bCs/>
+        </w:rPr>
+        <w:t>:</w:t>
+      </w:r>
+      <w:proofErr w:type="gramEnd"/>
+      <w:r>
+        <w:rPr>
+          <w:rFonts w:ascii="Cambria" w:hAnsi="Cambria"/>
+          <w:b/>
+          <w:bCs/>
+        </w:rPr>
+        <w:t xml:space="preserve"> </w:t>
+      </w:r>
+    </w:p>
+    <w:p>
+      <w:pPr>
+        <w:pStyle w:val="p1"/>
+        <w:ind w:left="708" w:firstLine="708"/>
+        <w:rPr>
+          <w:rFonts w:ascii="Cambria" w:hAnsi="Cambria"/>
+        </w:rPr>
+      </w:pPr>
       <w:r>
         <w:rPr>
           <w:rFonts w:ascii="Cambria" w:hAnsi="Cambria"/>
@@ -444,12 +503,15 @@
           <w:rFonts w:ascii="Cambria" w:hAnsi="Cambria"/>
         </w:rPr>
         <w:tab/>
-        <w:t>*étude de marché : comment ils se distinguent de la concurrence ?</w:t>
+        <w:t>*lien avec la plateforme de devis ?</w:t>
       </w:r>
     </w:p>
     <w:p>
       <w:pPr>
         <w:pStyle w:val="p1"/>
+        <w:rPr>
+          <w:rFonts w:ascii="Cambria" w:hAnsi="Cambria"/>
+        </w:rPr>
       </w:pPr>
       <w:r>
         <w:rPr>
@@ -462,14 +524,167 @@
           <w:rFonts w:ascii="Cambria" w:hAnsi="Cambria"/>
         </w:rPr>
         <w:tab/>
-      </w:r>
-    </w:p>
-    <w:p>
-      <w:pPr>
-        <w:rPr>
-          <w:rFonts w:ascii="Cambria" w:hAnsi="Cambria"/>
-        </w:rPr>
-      </w:pPr>
+        <w:t xml:space="preserve">*potentiel </w:t>
+      </w:r>
+      <w:proofErr w:type="spellStart"/>
+      <w:r>
+        <w:rPr>
+          <w:rFonts w:ascii="Cambria" w:hAnsi="Cambria"/>
+        </w:rPr>
+        <w:t>dead</w:t>
+      </w:r>
+      <w:proofErr w:type="spellEnd"/>
+      <w:r>
+        <w:rPr>
+          <w:rFonts w:ascii="Cambria" w:hAnsi="Cambria"/>
+        </w:rPr>
+        <w:t xml:space="preserve"> line ?</w:t>
+      </w:r>
+    </w:p>
+    <w:p>
+      <w:pPr>
+        <w:pStyle w:val="p1"/>
+        <w:rPr>
+          <w:rFonts w:ascii="Cambria" w:hAnsi="Cambria"/>
+        </w:rPr>
+      </w:pPr>
+      <w:r>
+        <w:rPr>
+          <w:rFonts w:ascii="Cambria" w:hAnsi="Cambria"/>
+        </w:rPr>
+        <w:tab/>
+      </w:r>
+      <w:r>
+        <w:rPr>
+          <w:rFonts w:ascii="Cambria" w:hAnsi="Cambria"/>
+        </w:rPr>
+        <w:tab/>
+        <w:t>*lien multiples (déroulants) pour les services pour que y’ait possiblement 0 scroll sur la main</w:t>
+      </w:r>
+    </w:p>
+    <w:p>
+      <w:pPr>
+        <w:pStyle w:val="p1"/>
+        <w:rPr>
+          <w:rFonts w:ascii="Cambria" w:hAnsi="Cambria"/>
+        </w:rPr>
+      </w:pPr>
+      <w:r>
+        <w:rPr>
+          <w:rFonts w:ascii="Cambria" w:hAnsi="Cambria"/>
+        </w:rPr>
+        <w:tab/>
+      </w:r>
+      <w:r>
+        <w:rPr>
+          <w:rFonts w:ascii="Cambria" w:hAnsi="Cambria"/>
+        </w:rPr>
+        <w:tab/>
+        <w:t>*menu-</w:t>
+      </w:r>
+      <w:proofErr w:type="spellStart"/>
+      <w:r>
+        <w:rPr>
+          <w:rFonts w:ascii="Cambria" w:hAnsi="Cambria"/>
+        </w:rPr>
+        <w:t>sticky</w:t>
+      </w:r>
+      <w:proofErr w:type="spellEnd"/>
+      <w:r>
+        <w:rPr>
+          <w:rFonts w:ascii="Cambria" w:hAnsi="Cambria"/>
+        </w:rPr>
+        <w:t xml:space="preserve"> ? </w:t>
+      </w:r>
+    </w:p>
+    <w:p>
+      <w:pPr>
+        <w:pStyle w:val="p1"/>
+      </w:pPr>
+      <w:r>
+        <w:rPr>
+          <w:rFonts w:ascii="Cambria" w:hAnsi="Cambria"/>
+        </w:rPr>
+        <w:tab/>
+      </w:r>
+      <w:r>
+        <w:rPr>
+          <w:rFonts w:ascii="Cambria" w:hAnsi="Cambria"/>
+        </w:rPr>
+        <w:tab/>
+      </w:r>
+    </w:p>
+    <w:p>
+      <w:pPr>
+        <w:rPr>
+          <w:rFonts w:ascii="Cambria" w:hAnsi="Cambria"/>
+        </w:rPr>
+      </w:pPr>
+    </w:p>
+    <w:p>
+      <w:pPr>
+        <w:rPr>
+          <w:rFonts w:ascii="Cambria" w:hAnsi="Cambria"/>
+        </w:rPr>
+      </w:pPr>
+    </w:p>
+    <w:p>
+      <w:pPr>
+        <w:rPr>
+          <w:rFonts w:ascii="Cambria" w:hAnsi="Cambria"/>
+        </w:rPr>
+      </w:pPr>
+    </w:p>
+    <w:p>
+      <w:pPr>
+        <w:rPr>
+          <w:rFonts w:ascii="Cambria" w:hAnsi="Cambria"/>
+        </w:rPr>
+      </w:pPr>
+    </w:p>
+    <w:p>
+      <w:pPr>
+        <w:rPr>
+          <w:rFonts w:ascii="Cambria" w:hAnsi="Cambria"/>
+          <w:b/>
+          <w:bCs/>
+          <w:sz w:val="32"/>
+          <w:szCs w:val="32"/>
+        </w:rPr>
+      </w:pPr>
+      <w:r>
+        <w:rPr>
+          <w:rFonts w:ascii="Cambria" w:hAnsi="Cambria"/>
+          <w:b/>
+          <w:bCs/>
+          <w:sz w:val="32"/>
+          <w:szCs w:val="32"/>
+        </w:rPr>
+        <w:t>20</w:t>
+      </w:r>
+      <w:r>
+        <w:rPr>
+          <w:rFonts w:ascii="Cambria" w:hAnsi="Cambria"/>
+          <w:b/>
+          <w:bCs/>
+          <w:sz w:val="32"/>
+          <w:szCs w:val="32"/>
+        </w:rPr>
+        <w:t>/05/2025</w:t>
+      </w:r>
+    </w:p>
+    <w:p>
+      <w:pPr>
+        <w:rPr>
+          <w:rFonts w:ascii="Cambria" w:hAnsi="Cambria"/>
+        </w:rPr>
+      </w:pPr>
+      <w:r>
+        <w:rPr>
+          <w:rFonts w:ascii="Cambria" w:hAnsi="Cambria"/>
+        </w:rPr>
+        <w:t xml:space="preserve">Une fois structure de la page d’accueil construite </w:t>
+      </w:r>
     </w:p>
     <w:p>
       <w:pPr>

</xml_diff>

<commit_message>
add css style devis
</commit_message>
<xml_diff>
--- a/proje_descriptif.docx
+++ b/proje_descriptif.docx
@@ -371,84 +371,6 @@
     <w:p>
       <w:pPr>
         <w:pStyle w:val="p1"/>
-        <w:rPr>
-          <w:rFonts w:ascii="Cambria" w:hAnsi="Cambria"/>
-        </w:rPr>
-      </w:pPr>
-    </w:p>
-    <w:p>
-      <w:pPr>
-        <w:pStyle w:val="p1"/>
-        <w:rPr>
-          <w:rFonts w:ascii="Cambria" w:hAnsi="Cambria"/>
-          <w:b/>
-          <w:bCs/>
-        </w:rPr>
-      </w:pPr>
-      <w:r>
-        <w:rPr>
-          <w:rFonts w:ascii="Cambria" w:hAnsi="Cambria"/>
-          <w:b/>
-          <w:bCs/>
-        </w:rPr>
-        <w:t>QUESTIONS </w:t>
-      </w:r>
-      <w:r>
-        <w:rPr>
-          <w:rFonts w:ascii="Cambria" w:hAnsi="Cambria"/>
-          <w:b/>
-          <w:bCs/>
-        </w:rPr>
-        <w:t>/</w:t>
-      </w:r>
-      <w:proofErr w:type="gramStart"/>
-      <w:r>
-        <w:rPr>
-          <w:rFonts w:ascii="Cambria" w:hAnsi="Cambria"/>
-          <w:b/>
-          <w:bCs/>
-        </w:rPr>
-        <w:t>SUGGESTIONS</w:t>
-      </w:r>
-      <w:r>
-        <w:rPr>
-          <w:rFonts w:ascii="Cambria" w:hAnsi="Cambria"/>
-          <w:b/>
-          <w:bCs/>
-        </w:rPr>
-        <w:t>:</w:t>
-      </w:r>
-      <w:proofErr w:type="gramEnd"/>
-      <w:r>
-        <w:rPr>
-          <w:rFonts w:ascii="Cambria" w:hAnsi="Cambria"/>
-          <w:b/>
-          <w:bCs/>
-        </w:rPr>
-        <w:t xml:space="preserve"> </w:t>
-      </w:r>
-    </w:p>
-    <w:p>
-      <w:pPr>
-        <w:pStyle w:val="p1"/>
-        <w:ind w:left="708" w:firstLine="708"/>
-        <w:rPr>
-          <w:rFonts w:ascii="Cambria" w:hAnsi="Cambria"/>
-        </w:rPr>
-      </w:pPr>
-      <w:r>
-        <w:rPr>
-          <w:rFonts w:ascii="Cambria" w:hAnsi="Cambria"/>
-        </w:rPr>
-        <w:t>*est ce que c’est nécessaire d’avoir un onglet accueil ?</w:t>
-      </w:r>
-    </w:p>
-    <w:p>
-      <w:pPr>
-        <w:pStyle w:val="p1"/>
-        <w:rPr>
-          <w:rFonts w:ascii="Cambria" w:hAnsi="Cambria"/>
-        </w:rPr>
       </w:pPr>
       <w:r>
         <w:rPr>
@@ -461,172 +383,7 @@
           <w:rFonts w:ascii="Cambria" w:hAnsi="Cambria"/>
         </w:rPr>
         <w:tab/>
-        <w:t>*est ce que c’est nécessaire d’avoir un onglet contact ?</w:t>
-      </w:r>
-    </w:p>
-    <w:p>
-      <w:pPr>
-        <w:pStyle w:val="p1"/>
-        <w:rPr>
-          <w:rFonts w:ascii="Cambria" w:hAnsi="Cambria"/>
-        </w:rPr>
-      </w:pPr>
-      <w:r>
-        <w:rPr>
-          <w:rFonts w:ascii="Cambria" w:hAnsi="Cambria"/>
-        </w:rPr>
-        <w:tab/>
-      </w:r>
-      <w:r>
-        <w:rPr>
-          <w:rFonts w:ascii="Cambria" w:hAnsi="Cambria"/>
-        </w:rPr>
-        <w:tab/>
-        <w:t>*mis en page bigo ?</w:t>
-      </w:r>
-    </w:p>
-    <w:p>
-      <w:pPr>
-        <w:pStyle w:val="p1"/>
-        <w:rPr>
-          <w:rFonts w:ascii="Cambria" w:hAnsi="Cambria"/>
-        </w:rPr>
-      </w:pPr>
-      <w:r>
-        <w:rPr>
-          <w:rFonts w:ascii="Cambria" w:hAnsi="Cambria"/>
-        </w:rPr>
-        <w:tab/>
-      </w:r>
-      <w:r>
-        <w:rPr>
-          <w:rFonts w:ascii="Cambria" w:hAnsi="Cambria"/>
-        </w:rPr>
-        <w:tab/>
-        <w:t>*lien avec la plateforme de devis ?</w:t>
-      </w:r>
-    </w:p>
-    <w:p>
-      <w:pPr>
-        <w:pStyle w:val="p1"/>
-        <w:rPr>
-          <w:rFonts w:ascii="Cambria" w:hAnsi="Cambria"/>
-        </w:rPr>
-      </w:pPr>
-      <w:r>
-        <w:rPr>
-          <w:rFonts w:ascii="Cambria" w:hAnsi="Cambria"/>
-        </w:rPr>
-        <w:tab/>
-      </w:r>
-      <w:r>
-        <w:rPr>
-          <w:rFonts w:ascii="Cambria" w:hAnsi="Cambria"/>
-        </w:rPr>
-        <w:tab/>
-        <w:t xml:space="preserve">*potentiel </w:t>
-      </w:r>
-      <w:proofErr w:type="spellStart"/>
-      <w:r>
-        <w:rPr>
-          <w:rFonts w:ascii="Cambria" w:hAnsi="Cambria"/>
-        </w:rPr>
-        <w:t>dead</w:t>
-      </w:r>
-      <w:proofErr w:type="spellEnd"/>
-      <w:r>
-        <w:rPr>
-          <w:rFonts w:ascii="Cambria" w:hAnsi="Cambria"/>
-        </w:rPr>
-        <w:t xml:space="preserve"> line ?</w:t>
-      </w:r>
-    </w:p>
-    <w:p>
-      <w:pPr>
-        <w:pStyle w:val="p1"/>
-        <w:rPr>
-          <w:rFonts w:ascii="Cambria" w:hAnsi="Cambria"/>
-        </w:rPr>
-      </w:pPr>
-      <w:r>
-        <w:rPr>
-          <w:rFonts w:ascii="Cambria" w:hAnsi="Cambria"/>
-        </w:rPr>
-        <w:tab/>
-      </w:r>
-      <w:r>
-        <w:rPr>
-          <w:rFonts w:ascii="Cambria" w:hAnsi="Cambria"/>
-        </w:rPr>
-        <w:tab/>
-        <w:t>*lien multiples (déroulants) pour les services pour que y’ait possiblement 0 scroll sur la main</w:t>
-      </w:r>
-    </w:p>
-    <w:p>
-      <w:pPr>
-        <w:pStyle w:val="p1"/>
-        <w:rPr>
-          <w:rFonts w:ascii="Cambria" w:hAnsi="Cambria"/>
-        </w:rPr>
-      </w:pPr>
-      <w:r>
-        <w:rPr>
-          <w:rFonts w:ascii="Cambria" w:hAnsi="Cambria"/>
-        </w:rPr>
-        <w:tab/>
-      </w:r>
-      <w:r>
-        <w:rPr>
-          <w:rFonts w:ascii="Cambria" w:hAnsi="Cambria"/>
-        </w:rPr>
-        <w:tab/>
-        <w:t>*menu-</w:t>
-      </w:r>
-      <w:proofErr w:type="spellStart"/>
-      <w:r>
-        <w:rPr>
-          <w:rFonts w:ascii="Cambria" w:hAnsi="Cambria"/>
-        </w:rPr>
-        <w:t>sticky</w:t>
-      </w:r>
-      <w:proofErr w:type="spellEnd"/>
-      <w:r>
-        <w:rPr>
-          <w:rFonts w:ascii="Cambria" w:hAnsi="Cambria"/>
-        </w:rPr>
-        <w:t xml:space="preserve"> ? </w:t>
-      </w:r>
-    </w:p>
-    <w:p>
-      <w:pPr>
-        <w:pStyle w:val="p1"/>
-      </w:pPr>
-      <w:r>
-        <w:rPr>
-          <w:rFonts w:ascii="Cambria" w:hAnsi="Cambria"/>
-        </w:rPr>
-        <w:tab/>
-      </w:r>
-      <w:r>
-        <w:rPr>
-          <w:rFonts w:ascii="Cambria" w:hAnsi="Cambria"/>
-        </w:rPr>
-        <w:tab/>
-      </w:r>
-    </w:p>
-    <w:p>
-      <w:pPr>
-        <w:rPr>
-          <w:rFonts w:ascii="Cambria" w:hAnsi="Cambria"/>
-        </w:rPr>
-      </w:pPr>
-    </w:p>
-    <w:p>
-      <w:pPr>
-        <w:rPr>
-          <w:rFonts w:ascii="Cambria" w:hAnsi="Cambria"/>
-        </w:rPr>
-      </w:pPr>
+      </w:r>
     </w:p>
     <w:p>
       <w:pPr>
@@ -660,38 +417,288 @@
           <w:sz w:val="32"/>
           <w:szCs w:val="32"/>
         </w:rPr>
-        <w:t>20</w:t>
-      </w:r>
-      <w:r>
+        <w:t>20/05/2025</w:t>
+      </w:r>
+    </w:p>
+    <w:p>
+      <w:pPr>
+        <w:rPr>
+          <w:rFonts w:ascii="Cambria" w:hAnsi="Cambria"/>
+        </w:rPr>
+      </w:pPr>
+      <w:r>
+        <w:rPr>
+          <w:rFonts w:ascii="Cambria" w:hAnsi="Cambria"/>
+        </w:rPr>
+        <w:t xml:space="preserve">Une fois structure de la page d’accueil construite </w:t>
+      </w:r>
+      <w:r>
+        <w:rPr>
+          <w:rFonts w:ascii="Cambria" w:hAnsi="Cambria"/>
+        </w:rPr>
+        <w:t>devis + page contact</w:t>
+      </w:r>
+    </w:p>
+    <w:p>
+      <w:pPr>
+        <w:rPr>
+          <w:rFonts w:ascii="Cambria" w:hAnsi="Cambria"/>
+        </w:rPr>
+      </w:pPr>
+      <w:r>
+        <w:rPr>
+          <w:rFonts w:ascii="Cambria" w:hAnsi="Cambria"/>
+        </w:rPr>
+        <w:t>Puis structuration responsive du site au moyen de @media query.</w:t>
+      </w:r>
+    </w:p>
+    <w:p>
+      <w:pPr>
+        <w:rPr>
+          <w:rFonts w:ascii="Cambria" w:hAnsi="Cambria"/>
+        </w:rPr>
+      </w:pPr>
+    </w:p>
+    <w:p>
+      <w:pPr>
+        <w:rPr>
+          <w:rFonts w:ascii="Cambria" w:hAnsi="Cambria"/>
+        </w:rPr>
+      </w:pPr>
+    </w:p>
+    <w:p>
+      <w:pPr>
+        <w:rPr>
+          <w:rFonts w:ascii="Cambria" w:hAnsi="Cambria"/>
+        </w:rPr>
+      </w:pPr>
+    </w:p>
+    <w:p>
+      <w:pPr>
+        <w:rPr>
+          <w:rFonts w:ascii="Cambria" w:hAnsi="Cambria"/>
+        </w:rPr>
+      </w:pPr>
+    </w:p>
+    <w:p>
+      <w:pPr>
+        <w:rPr>
+          <w:rFonts w:ascii="Cambria" w:hAnsi="Cambria"/>
+        </w:rPr>
+      </w:pPr>
+    </w:p>
+    <w:p>
+      <w:pPr>
+        <w:pStyle w:val="p1"/>
+        <w:rPr>
+          <w:rFonts w:ascii="Cambria" w:hAnsi="Cambria"/>
+        </w:rPr>
+      </w:pPr>
+    </w:p>
+    <w:p>
+      <w:pPr>
+        <w:pStyle w:val="p1"/>
         <w:rPr>
           <w:rFonts w:ascii="Cambria" w:hAnsi="Cambria"/>
           <w:b/>
           <w:bCs/>
-          <w:sz w:val="32"/>
-          <w:szCs w:val="32"/>
-        </w:rPr>
-        <w:t>/05/2025</w:t>
-      </w:r>
-    </w:p>
-    <w:p>
-      <w:pPr>
-        <w:rPr>
-          <w:rFonts w:ascii="Cambria" w:hAnsi="Cambria"/>
-        </w:rPr>
-      </w:pPr>
-      <w:r>
-        <w:rPr>
-          <w:rFonts w:ascii="Cambria" w:hAnsi="Cambria"/>
-        </w:rPr>
-        <w:t xml:space="preserve">Une fois structure de la page d’accueil construite </w:t>
-      </w:r>
-    </w:p>
-    <w:p>
-      <w:pPr>
-        <w:rPr>
-          <w:rFonts w:ascii="Cambria" w:hAnsi="Cambria"/>
-        </w:rPr>
-      </w:pPr>
+        </w:rPr>
+      </w:pPr>
+      <w:r>
+        <w:rPr>
+          <w:rFonts w:ascii="Cambria" w:hAnsi="Cambria"/>
+          <w:b/>
+          <w:bCs/>
+        </w:rPr>
+        <w:t>QUESTIONS /</w:t>
+      </w:r>
+      <w:proofErr w:type="gramStart"/>
+      <w:r>
+        <w:rPr>
+          <w:rFonts w:ascii="Cambria" w:hAnsi="Cambria"/>
+          <w:b/>
+          <w:bCs/>
+        </w:rPr>
+        <w:t>SUGGESTIONS:</w:t>
+      </w:r>
+      <w:proofErr w:type="gramEnd"/>
+      <w:r>
+        <w:rPr>
+          <w:rFonts w:ascii="Cambria" w:hAnsi="Cambria"/>
+          <w:b/>
+          <w:bCs/>
+        </w:rPr>
+        <w:t xml:space="preserve"> </w:t>
+      </w:r>
+    </w:p>
+    <w:p>
+      <w:pPr>
+        <w:pStyle w:val="p1"/>
+        <w:ind w:left="708" w:firstLine="708"/>
+        <w:rPr>
+          <w:rFonts w:ascii="Cambria" w:hAnsi="Cambria"/>
+        </w:rPr>
+      </w:pPr>
+      <w:r>
+        <w:rPr>
+          <w:rFonts w:ascii="Cambria" w:hAnsi="Cambria"/>
+        </w:rPr>
+        <w:t>*est ce que c’est nécessaire d’avoir un onglet accueil ?</w:t>
+      </w:r>
+    </w:p>
+    <w:p>
+      <w:pPr>
+        <w:pStyle w:val="p1"/>
+        <w:rPr>
+          <w:rFonts w:ascii="Cambria" w:hAnsi="Cambria"/>
+        </w:rPr>
+      </w:pPr>
+      <w:r>
+        <w:rPr>
+          <w:rFonts w:ascii="Cambria" w:hAnsi="Cambria"/>
+        </w:rPr>
+        <w:tab/>
+      </w:r>
+      <w:r>
+        <w:rPr>
+          <w:rFonts w:ascii="Cambria" w:hAnsi="Cambria"/>
+        </w:rPr>
+        <w:tab/>
+        <w:t>*est ce que c’est nécessaire d’avoir un onglet contact ?</w:t>
+      </w:r>
+    </w:p>
+    <w:p>
+      <w:pPr>
+        <w:pStyle w:val="p1"/>
+        <w:rPr>
+          <w:rFonts w:ascii="Cambria" w:hAnsi="Cambria"/>
+        </w:rPr>
+      </w:pPr>
+      <w:r>
+        <w:rPr>
+          <w:rFonts w:ascii="Cambria" w:hAnsi="Cambria"/>
+        </w:rPr>
+        <w:tab/>
+      </w:r>
+      <w:r>
+        <w:rPr>
+          <w:rFonts w:ascii="Cambria" w:hAnsi="Cambria"/>
+        </w:rPr>
+        <w:tab/>
+        <w:t>*mis en page bigo ?</w:t>
+      </w:r>
+    </w:p>
+    <w:p>
+      <w:pPr>
+        <w:pStyle w:val="p1"/>
+        <w:rPr>
+          <w:rFonts w:ascii="Cambria" w:hAnsi="Cambria"/>
+        </w:rPr>
+      </w:pPr>
+      <w:r>
+        <w:rPr>
+          <w:rFonts w:ascii="Cambria" w:hAnsi="Cambria"/>
+        </w:rPr>
+        <w:tab/>
+      </w:r>
+      <w:r>
+        <w:rPr>
+          <w:rFonts w:ascii="Cambria" w:hAnsi="Cambria"/>
+        </w:rPr>
+        <w:tab/>
+        <w:t>*lien avec la plateforme de devis ?</w:t>
+      </w:r>
+    </w:p>
+    <w:p>
+      <w:pPr>
+        <w:pStyle w:val="p1"/>
+        <w:rPr>
+          <w:rFonts w:ascii="Cambria" w:hAnsi="Cambria"/>
+        </w:rPr>
+      </w:pPr>
+      <w:r>
+        <w:rPr>
+          <w:rFonts w:ascii="Cambria" w:hAnsi="Cambria"/>
+        </w:rPr>
+        <w:tab/>
+      </w:r>
+      <w:r>
+        <w:rPr>
+          <w:rFonts w:ascii="Cambria" w:hAnsi="Cambria"/>
+        </w:rPr>
+        <w:tab/>
+        <w:t xml:space="preserve">*potentiel </w:t>
+      </w:r>
+      <w:proofErr w:type="spellStart"/>
+      <w:r>
+        <w:rPr>
+          <w:rFonts w:ascii="Cambria" w:hAnsi="Cambria"/>
+        </w:rPr>
+        <w:t>dead</w:t>
+      </w:r>
+      <w:proofErr w:type="spellEnd"/>
+      <w:r>
+        <w:rPr>
+          <w:rFonts w:ascii="Cambria" w:hAnsi="Cambria"/>
+        </w:rPr>
+        <w:t xml:space="preserve"> line ?</w:t>
+      </w:r>
+    </w:p>
+    <w:p>
+      <w:pPr>
+        <w:pStyle w:val="p1"/>
+        <w:rPr>
+          <w:rFonts w:ascii="Cambria" w:hAnsi="Cambria"/>
+        </w:rPr>
+      </w:pPr>
+      <w:r>
+        <w:rPr>
+          <w:rFonts w:ascii="Cambria" w:hAnsi="Cambria"/>
+        </w:rPr>
+        <w:tab/>
+      </w:r>
+      <w:r>
+        <w:rPr>
+          <w:rFonts w:ascii="Cambria" w:hAnsi="Cambria"/>
+        </w:rPr>
+        <w:tab/>
+        <w:t>*lien multiples (déroulants) pour les services pour que y’ait possiblement 0 scroll sur la main</w:t>
+      </w:r>
+    </w:p>
+    <w:p>
+      <w:pPr>
+        <w:pStyle w:val="p1"/>
+        <w:rPr>
+          <w:rFonts w:ascii="Cambria" w:hAnsi="Cambria"/>
+        </w:rPr>
+      </w:pPr>
+      <w:r>
+        <w:rPr>
+          <w:rFonts w:ascii="Cambria" w:hAnsi="Cambria"/>
+        </w:rPr>
+        <w:tab/>
+      </w:r>
+      <w:r>
+        <w:rPr>
+          <w:rFonts w:ascii="Cambria" w:hAnsi="Cambria"/>
+        </w:rPr>
+        <w:tab/>
+        <w:t>*menu-</w:t>
+      </w:r>
+      <w:proofErr w:type="spellStart"/>
+      <w:r>
+        <w:rPr>
+          <w:rFonts w:ascii="Cambria" w:hAnsi="Cambria"/>
+        </w:rPr>
+        <w:t>sticky</w:t>
+      </w:r>
+      <w:proofErr w:type="spellEnd"/>
+      <w:r>
+        <w:rPr>
+          <w:rFonts w:ascii="Cambria" w:hAnsi="Cambria"/>
+        </w:rPr>
+        <w:t xml:space="preserve"> ? </w:t>
+      </w:r>
     </w:p>
     <w:p>
       <w:pPr>

</xml_diff>

<commit_message>
edit suite à meeting
</commit_message>
<xml_diff>
--- a/proje_descriptif.docx
+++ b/proje_descriptif.docx
@@ -620,27 +620,6 @@
         </w:rPr>
         <w:tab/>
         <w:t>*mis en page bigo ?</w:t>
-      </w:r>
-    </w:p>
-    <w:p>
-      <w:pPr>
-        <w:pStyle w:val="p1"/>
-        <w:rPr>
-          <w:rFonts w:ascii="Cambria" w:hAnsi="Cambria"/>
-        </w:rPr>
-      </w:pPr>
-      <w:r>
-        <w:rPr>
-          <w:rFonts w:ascii="Cambria" w:hAnsi="Cambria"/>
-        </w:rPr>
-        <w:tab/>
-      </w:r>
-      <w:r>
-        <w:rPr>
-          <w:rFonts w:ascii="Cambria" w:hAnsi="Cambria"/>
-        </w:rPr>
-        <w:tab/>
-        <w:t>*lien avec la plateforme de devis ?</w:t>
       </w:r>
     </w:p>
     <w:p>

</xml_diff>